<commit_message>
06/11/15 All sections updated once
</commit_message>
<xml_diff>
--- a/Analysis/Coursework Feedback (Jordan Russell).docx
+++ b/Analysis/Coursework Feedback (Jordan Russell).docx
@@ -1249,8 +1249,6 @@
       <w:pPr>
         <w:jc w:val="both"/>
       </w:pPr>
-      <w:bookmarkStart w:id="0" w:name="_GoBack"/>
-      <w:bookmarkEnd w:id="0"/>
     </w:p>
     <w:tbl>
       <w:tblPr>
@@ -1679,6 +1677,9 @@
               <w:pStyle w:val="ListBullet"/>
             </w:pPr>
             <w:r>
+              <w:rPr>
+                <w:highlight w:val="yellow"/>
+              </w:rPr>
               <w:t>Description is just saying what the relationships are.  Would be better to say what one record of each table describes.</w:t>
             </w:r>
           </w:p>
@@ -2615,6 +2616,9 @@
               <w:pStyle w:val="ListBullet"/>
             </w:pPr>
             <w:r>
+              <w:rPr>
+                <w:highlight w:val="yellow"/>
+              </w:rPr>
               <w:t>Could make a bigger thing of the user manual</w:t>
             </w:r>
           </w:p>
@@ -2731,6 +2735,9 @@
               <w:pStyle w:val="ListBullet"/>
             </w:pPr>
             <w:r>
+              <w:rPr>
+                <w:highlight w:val="yellow"/>
+              </w:rPr>
               <w:t>What about access to the PCs your end user will be using?  You might also have restrictions about installing software on those PCs.</w:t>
             </w:r>
           </w:p>
@@ -3164,39 +3171,59 @@
             <w:pPr>
               <w:pStyle w:val="ListBullet"/>
             </w:pPr>
-            <w:r>
+            <w:bookmarkStart w:id="0" w:name="_GoBack"/>
+            <w:bookmarkEnd w:id="0"/>
+            <w:r>
+              <w:rPr>
+                <w:highlight w:val="yellow"/>
+              </w:rPr>
               <w:t xml:space="preserve">If you’re going to add 3D graphics with OpenGL, then </w:t>
             </w:r>
             <w:r>
               <w:rPr>
                 <w:b/>
+                <w:highlight w:val="yellow"/>
               </w:rPr>
               <w:t xml:space="preserve">THIS PROJECT IS </w:t>
             </w:r>
             <w:r>
               <w:rPr>
                 <w:b/>
+                <w:highlight w:val="yellow"/>
               </w:rPr>
               <w:t xml:space="preserve">PROBABLY </w:t>
             </w:r>
             <w:r>
               <w:rPr>
                 <w:b/>
+                <w:highlight w:val="yellow"/>
               </w:rPr>
               <w:t>TOO AMBITIOUS</w:t>
             </w:r>
             <w:r>
+              <w:rPr>
+                <w:highlight w:val="yellow"/>
+              </w:rPr>
               <w:t xml:space="preserve">!  </w:t>
             </w:r>
             <w:r>
+              <w:rPr>
+                <w:highlight w:val="yellow"/>
+              </w:rPr>
               <w:t xml:space="preserve">Adding OpenGL to a solution which is already a database plus </w:t>
             </w:r>
             <w:proofErr w:type="spellStart"/>
             <w:r>
+              <w:rPr>
+                <w:highlight w:val="yellow"/>
+              </w:rPr>
               <w:t>PyQt</w:t>
             </w:r>
             <w:proofErr w:type="spellEnd"/>
             <w:r>
+              <w:rPr>
+                <w:highlight w:val="yellow"/>
+              </w:rPr>
               <w:t xml:space="preserve"> will add hardly anything in the way of marks (if any), but will add a significant amount of time to implementation.  Highly recommended that you ditch 3D graphics.  Usage of 3D graphics is also not mentioned at all in your objectives.</w:t>
             </w:r>
           </w:p>
@@ -4228,7 +4255,7 @@
   <a:extraClrSchemeLst/>
   <a:extLst>
     <a:ext uri="{05A4C25C-085E-4340-85A3-A5531E510DB2}">
-      <thm15:themeFamily xmlns="" xmlns:thm15="http://schemas.microsoft.com/office/thememl/2012/main" name="Office Theme" id="{62F939B6-93AF-4DB8-9C6B-D6C7DFDC589F}" vid="{4A3C46E8-61CC-4603-A589-7422A47A8E4A}"/>
+      <thm15:themeFamily xmlns:thm15="http://schemas.microsoft.com/office/thememl/2012/main" xmlns="" name="Office Theme" id="{62F939B6-93AF-4DB8-9C6B-D6C7DFDC589F}" vid="{4A3C46E8-61CC-4603-A589-7422A47A8E4A}"/>
     </a:ext>
   </a:extLst>
 </a:theme>

</xml_diff>